<commit_message>
CV Assignment 4 Final
</commit_message>
<xml_diff>
--- a/CV/Assignments/Assignment4/ps4_report.docx
+++ b/CV/Assignments/Assignment4/ps4_report.docx
@@ -10,6 +10,7 @@
           <w:docPartUnique/>
         </w:docPartObj>
       </w:sdtPr>
+      <w:sdtEndPr/>
       <w:sdtContent>
         <w:p/>
         <w:p>
@@ -108,6 +109,7 @@
                                     <w:dataBinding w:prefixMappings="xmlns:ns0='http://purl.org/dc/elements/1.1/' xmlns:ns1='http://schemas.openxmlformats.org/package/2006/metadata/core-properties' " w:xpath="/ns1:coreProperties[1]/ns0:title[1]" w:storeItemID="{6C3C8BC8-F283-45AE-878A-BAB7291924A1}"/>
                                     <w:text/>
                                   </w:sdtPr>
+                                  <w:sdtEndPr/>
                                   <w:sdtContent>
                                     <w:r>
                                       <w:rPr>
@@ -134,6 +136,7 @@
                                   <w:dataBinding w:prefixMappings="xmlns:ns0='http://purl.org/dc/elements/1.1/' xmlns:ns1='http://schemas.openxmlformats.org/package/2006/metadata/core-properties' " w:xpath="/ns1:coreProperties[1]/ns0:subject[1]" w:storeItemID="{6C3C8BC8-F283-45AE-878A-BAB7291924A1}"/>
                                   <w:text/>
                                 </w:sdtPr>
+                                <w:sdtEndPr/>
                                 <w:sdtContent>
                                   <w:p>
                                     <w:pPr>
@@ -172,6 +175,7 @@
                                   <w:dataBinding w:prefixMappings="xmlns:ns0='http://purl.org/dc/elements/1.1/' xmlns:ns1='http://schemas.openxmlformats.org/package/2006/metadata/core-properties' " w:xpath="/ns1:coreProperties[1]/ns0:creator[1]" w:storeItemID="{6C3C8BC8-F283-45AE-878A-BAB7291924A1}"/>
                                   <w:text/>
                                 </w:sdtPr>
+                                <w:sdtEndPr/>
                                 <w:sdtContent>
                                   <w:p>
                                     <w:pPr>
@@ -248,6 +252,7 @@
                               <w:dataBinding w:prefixMappings="xmlns:ns0='http://purl.org/dc/elements/1.1/' xmlns:ns1='http://schemas.openxmlformats.org/package/2006/metadata/core-properties' " w:xpath="/ns1:coreProperties[1]/ns0:title[1]" w:storeItemID="{6C3C8BC8-F283-45AE-878A-BAB7291924A1}"/>
                               <w:text/>
                             </w:sdtPr>
+                            <w:sdtEndPr/>
                             <w:sdtContent>
                               <w:r>
                                 <w:rPr>
@@ -274,6 +279,7 @@
                             <w:dataBinding w:prefixMappings="xmlns:ns0='http://purl.org/dc/elements/1.1/' xmlns:ns1='http://schemas.openxmlformats.org/package/2006/metadata/core-properties' " w:xpath="/ns1:coreProperties[1]/ns0:subject[1]" w:storeItemID="{6C3C8BC8-F283-45AE-878A-BAB7291924A1}"/>
                             <w:text/>
                           </w:sdtPr>
+                          <w:sdtEndPr/>
                           <w:sdtContent>
                             <w:p>
                               <w:pPr>
@@ -312,6 +318,7 @@
                             <w:dataBinding w:prefixMappings="xmlns:ns0='http://purl.org/dc/elements/1.1/' xmlns:ns1='http://schemas.openxmlformats.org/package/2006/metadata/core-properties' " w:xpath="/ns1:coreProperties[1]/ns0:creator[1]" w:storeItemID="{6C3C8BC8-F283-45AE-878A-BAB7291924A1}"/>
                             <w:text/>
                           </w:sdtPr>
+                          <w:sdtEndPr/>
                           <w:sdtContent>
                             <w:p>
                               <w:pPr>
@@ -429,6 +436,7 @@
                                     <w:calendar w:val="gregorian"/>
                                   </w:date>
                                 </w:sdtPr>
+                                <w:sdtEndPr/>
                                 <w:sdtContent>
                                   <w:p>
                                     <w:pPr>
@@ -869,7 +877,27 @@
         <w:t>Camera Calibration</w:t>
       </w:r>
     </w:p>
-    <w:p/>
+    <w:p>
+      <w:pPr>
+        <w:pStyle w:val="Caption"/>
+        <w:keepNext/>
+        <w:jc w:val="center"/>
+      </w:pPr>
+      <w:r>
+        <w:t xml:space="preserve">Table </w:t>
+      </w:r>
+      <w:fldSimple w:instr=" SEQ Table \* ARABIC ">
+        <w:r>
+          <w:rPr>
+            <w:noProof/>
+          </w:rPr>
+          <w:t>1</w:t>
+        </w:r>
+      </w:fldSimple>
+      <w:r>
+        <w:t>: Average L2 error for various sizes of constraining points</w:t>
+      </w:r>
+    </w:p>
     <w:tbl>
       <w:tblPr>
         <w:tblStyle w:val="GridTable5Dark-Accent5"/>
@@ -1600,14 +1628,15 @@
         </w:tc>
       </w:tr>
     </w:tbl>
+    <w:p/>
     <w:p>
-      <w:pPr>
-        <w:jc w:val="center"/>
-      </w:pPr>
+      <w:r>
+        <w:t>There is a significant drop in the error between the k=8 case and the k=12 and k=16 cases. It seems that over constraining the equation reduces the error. However, once the equation is over constrained, the gains in error are not as pronounced. While there is a decrease in the error going from 12 to 16 points, it is only a fraction of that from going from 8 to 12 points.</w:t>
+      </w:r>
     </w:p>
     <w:p>
       <w:r>
-        <w:t>The best M is</w:t>
+        <w:t>The best M was</w:t>
       </w:r>
     </w:p>
     <w:p>
@@ -1700,27 +1729,15 @@
                       <w:rPr>
                         <w:rFonts w:ascii="Cambria Math" w:eastAsia="Cambria Math" w:hAnsi="Cambria Math" w:cs="Cambria Math"/>
                       </w:rPr>
-                      <m:t>-0.</m:t>
-                    </m:r>
-                    <m:r>
-                      <w:rPr>
-                        <w:rFonts w:ascii="Cambria Math" w:eastAsia="Cambria Math" w:hAnsi="Cambria Math" w:cs="Cambria Math"/>
-                      </w:rPr>
-                      <m:t>4562</m:t>
-                    </m:r>
-                  </m:e>
-                  <m:e>
-                    <m:r>
-                      <w:rPr>
-                        <w:rFonts w:ascii="Cambria Math" w:hAnsi="Cambria Math"/>
-                      </w:rPr>
-                      <m:t>-0.</m:t>
-                    </m:r>
-                    <m:r>
-                      <w:rPr>
-                        <w:rFonts w:ascii="Cambria Math" w:hAnsi="Cambria Math"/>
-                      </w:rPr>
-                      <m:t>3039</m:t>
+                      <m:t>-0.4562</m:t>
+                    </m:r>
+                  </m:e>
+                  <m:e>
+                    <m:r>
+                      <w:rPr>
+                        <w:rFonts w:ascii="Cambria Math" w:hAnsi="Cambria Math"/>
+                      </w:rPr>
+                      <m:t>-0.3039</m:t>
                     </m:r>
                   </m:e>
                   <m:e>
@@ -1797,11 +1814,6 @@
           </m:d>
         </m:oMath>
       </m:oMathPara>
-    </w:p>
-    <w:p>
-      <w:pPr>
-        <w:jc w:val="center"/>
-      </w:pPr>
     </w:p>
     <w:p>
       <w:pPr>
@@ -1922,6 +1934,346 @@
         <w:t>Computing fundamental matrix</w:t>
       </w:r>
     </w:p>
+    <w:p>
+      <w:r>
+        <w:t>The fundamental matrix output using least squares was</w:t>
+      </w:r>
+    </w:p>
+    <w:p>
+      <w:pPr>
+        <w:jc w:val="center"/>
+      </w:pPr>
+      <m:oMathPara>
+        <m:oMath>
+          <m:r>
+            <w:rPr>
+              <w:rFonts w:ascii="Cambria Math" w:hAnsi="Cambria Math"/>
+            </w:rPr>
+            <m:t>F=</m:t>
+          </m:r>
+          <m:d>
+            <m:dPr>
+              <m:begChr m:val="["/>
+              <m:endChr m:val="]"/>
+              <m:ctrlPr>
+                <w:rPr>
+                  <w:rFonts w:ascii="Cambria Math" w:hAnsi="Cambria Math"/>
+                  <w:i/>
+                </w:rPr>
+              </m:ctrlPr>
+            </m:dPr>
+            <m:e>
+              <m:m>
+                <m:mPr>
+                  <m:mcs>
+                    <m:mc>
+                      <m:mcPr>
+                        <m:count m:val="3"/>
+                        <m:mcJc m:val="center"/>
+                      </m:mcPr>
+                    </m:mc>
+                  </m:mcs>
+                  <m:ctrlPr>
+                    <w:rPr>
+                      <w:rFonts w:ascii="Cambria Math" w:hAnsi="Cambria Math"/>
+                      <w:i/>
+                    </w:rPr>
+                  </m:ctrlPr>
+                </m:mPr>
+                <m:mr>
+                  <m:e>
+                    <m:sSup>
+                      <m:sSupPr>
+                        <m:ctrlPr>
+                          <w:rPr>
+                            <w:rFonts w:ascii="Cambria Math" w:hAnsi="Cambria Math"/>
+                            <w:i/>
+                          </w:rPr>
+                        </m:ctrlPr>
+                      </m:sSupPr>
+                      <m:e>
+                        <m:r>
+                          <w:rPr>
+                            <w:rFonts w:ascii="Cambria Math" w:hAnsi="Cambria Math"/>
+                          </w:rPr>
+                          <m:t>-</m:t>
+                        </m:r>
+                        <m:r>
+                          <w:rPr>
+                            <w:rFonts w:ascii="Cambria Math" w:hAnsi="Cambria Math"/>
+                          </w:rPr>
+                          <m:t>6.60</m:t>
+                        </m:r>
+                        <w:bookmarkStart w:id="0" w:name="_GoBack"/>
+                        <w:bookmarkEnd w:id="0"/>
+                        <m:r>
+                          <w:rPr>
+                            <w:rFonts w:ascii="Cambria Math" w:hAnsi="Cambria Math"/>
+                          </w:rPr>
+                          <m:t>*10</m:t>
+                        </m:r>
+                      </m:e>
+                      <m:sup>
+                        <m:r>
+                          <w:rPr>
+                            <w:rFonts w:ascii="Cambria Math" w:hAnsi="Cambria Math"/>
+                          </w:rPr>
+                          <m:t>-7</m:t>
+                        </m:r>
+                      </m:sup>
+                    </m:sSup>
+                  </m:e>
+                  <m:e>
+                    <m:r>
+                      <w:rPr>
+                        <w:rFonts w:ascii="Cambria Math" w:hAnsi="Cambria Math"/>
+                      </w:rPr>
+                      <m:t>7.90</m:t>
+                    </m:r>
+                    <m:sSup>
+                      <m:sSupPr>
+                        <m:ctrlPr>
+                          <w:rPr>
+                            <w:rFonts w:ascii="Cambria Math" w:hAnsi="Cambria Math"/>
+                            <w:i/>
+                          </w:rPr>
+                        </m:ctrlPr>
+                      </m:sSupPr>
+                      <m:e>
+                        <m:r>
+                          <w:rPr>
+                            <w:rFonts w:ascii="Cambria Math" w:hAnsi="Cambria Math"/>
+                          </w:rPr>
+                          <m:t>*10</m:t>
+                        </m:r>
+                      </m:e>
+                      <m:sup>
+                        <m:r>
+                          <w:rPr>
+                            <w:rFonts w:ascii="Cambria Math" w:hAnsi="Cambria Math"/>
+                          </w:rPr>
+                          <m:t>-6</m:t>
+                        </m:r>
+                      </m:sup>
+                    </m:sSup>
+                  </m:e>
+                  <m:e>
+                    <m:r>
+                      <w:rPr>
+                        <w:rFonts w:ascii="Cambria Math" w:hAnsi="Cambria Math"/>
+                      </w:rPr>
+                      <m:t>-1.88</m:t>
+                    </m:r>
+                    <m:sSup>
+                      <m:sSupPr>
+                        <m:ctrlPr>
+                          <w:rPr>
+                            <w:rFonts w:ascii="Cambria Math" w:hAnsi="Cambria Math"/>
+                            <w:i/>
+                          </w:rPr>
+                        </m:ctrlPr>
+                      </m:sSupPr>
+                      <m:e>
+                        <m:r>
+                          <w:rPr>
+                            <w:rFonts w:ascii="Cambria Math" w:hAnsi="Cambria Math"/>
+                          </w:rPr>
+                          <m:t>*10</m:t>
+                        </m:r>
+                      </m:e>
+                      <m:sup>
+                        <m:r>
+                          <w:rPr>
+                            <w:rFonts w:ascii="Cambria Math" w:hAnsi="Cambria Math"/>
+                          </w:rPr>
+                          <m:t>-3</m:t>
+                        </m:r>
+                      </m:sup>
+                    </m:sSup>
+                  </m:e>
+                </m:mr>
+                <m:mr>
+                  <m:e>
+                    <m:r>
+                      <w:rPr>
+                        <w:rFonts w:ascii="Cambria Math" w:hAnsi="Cambria Math"/>
+                      </w:rPr>
+                      <m:t>8.83</m:t>
+                    </m:r>
+                    <m:sSup>
+                      <m:sSupPr>
+                        <m:ctrlPr>
+                          <w:rPr>
+                            <w:rFonts w:ascii="Cambria Math" w:hAnsi="Cambria Math"/>
+                            <w:i/>
+                          </w:rPr>
+                        </m:ctrlPr>
+                      </m:sSupPr>
+                      <m:e>
+                        <m:r>
+                          <w:rPr>
+                            <w:rFonts w:ascii="Cambria Math" w:hAnsi="Cambria Math"/>
+                          </w:rPr>
+                          <m:t>*10</m:t>
+                        </m:r>
+                      </m:e>
+                      <m:sup>
+                        <m:r>
+                          <w:rPr>
+                            <w:rFonts w:ascii="Cambria Math" w:hAnsi="Cambria Math"/>
+                          </w:rPr>
+                          <m:t>-6</m:t>
+                        </m:r>
+                      </m:sup>
+                    </m:sSup>
+                  </m:e>
+                  <m:e>
+                    <m:sSup>
+                      <m:sSupPr>
+                        <m:ctrlPr>
+                          <w:rPr>
+                            <w:rFonts w:ascii="Cambria Math" w:hAnsi="Cambria Math"/>
+                            <w:i/>
+                          </w:rPr>
+                        </m:ctrlPr>
+                      </m:sSupPr>
+                      <m:e>
+                        <m:r>
+                          <w:rPr>
+                            <w:rFonts w:ascii="Cambria Math" w:hAnsi="Cambria Math"/>
+                          </w:rPr>
+                          <m:t>1.21*10</m:t>
+                        </m:r>
+                      </m:e>
+                      <m:sup>
+                        <m:r>
+                          <w:rPr>
+                            <w:rFonts w:ascii="Cambria Math" w:hAnsi="Cambria Math"/>
+                          </w:rPr>
+                          <m:t>-6</m:t>
+                        </m:r>
+                      </m:sup>
+                    </m:sSup>
+                  </m:e>
+                  <m:e>
+                    <m:r>
+                      <w:rPr>
+                        <w:rFonts w:ascii="Cambria Math" w:hAnsi="Cambria Math"/>
+                      </w:rPr>
+                      <m:t>1.72</m:t>
+                    </m:r>
+                    <m:sSup>
+                      <m:sSupPr>
+                        <m:ctrlPr>
+                          <w:rPr>
+                            <w:rFonts w:ascii="Cambria Math" w:hAnsi="Cambria Math"/>
+                            <w:i/>
+                          </w:rPr>
+                        </m:ctrlPr>
+                      </m:sSupPr>
+                      <m:e>
+                        <m:r>
+                          <w:rPr>
+                            <w:rFonts w:ascii="Cambria Math" w:hAnsi="Cambria Math"/>
+                          </w:rPr>
+                          <m:t>*10</m:t>
+                        </m:r>
+                      </m:e>
+                      <m:sup>
+                        <m:r>
+                          <w:rPr>
+                            <w:rFonts w:ascii="Cambria Math" w:hAnsi="Cambria Math"/>
+                          </w:rPr>
+                          <m:t>-2</m:t>
+                        </m:r>
+                      </m:sup>
+                    </m:sSup>
+                  </m:e>
+                </m:mr>
+                <m:mr>
+                  <m:e>
+                    <m:r>
+                      <w:rPr>
+                        <w:rFonts w:ascii="Cambria Math" w:hAnsi="Cambria Math"/>
+                      </w:rPr>
+                      <m:t>-9.08</m:t>
+                    </m:r>
+                    <m:sSup>
+                      <m:sSupPr>
+                        <m:ctrlPr>
+                          <w:rPr>
+                            <w:rFonts w:ascii="Cambria Math" w:hAnsi="Cambria Math"/>
+                            <w:i/>
+                          </w:rPr>
+                        </m:ctrlPr>
+                      </m:sSupPr>
+                      <m:e>
+                        <m:r>
+                          <w:rPr>
+                            <w:rFonts w:ascii="Cambria Math" w:hAnsi="Cambria Math"/>
+                          </w:rPr>
+                          <m:t>*10</m:t>
+                        </m:r>
+                      </m:e>
+                      <m:sup>
+                        <m:r>
+                          <w:rPr>
+                            <w:rFonts w:ascii="Cambria Math" w:hAnsi="Cambria Math"/>
+                          </w:rPr>
+                          <m:t>-4</m:t>
+                        </m:r>
+                      </m:sup>
+                    </m:sSup>
+                  </m:e>
+                  <m:e>
+                    <m:r>
+                      <w:rPr>
+                        <w:rFonts w:ascii="Cambria Math" w:hAnsi="Cambria Math"/>
+                      </w:rPr>
+                      <m:t>-2.64</m:t>
+                    </m:r>
+                    <m:sSup>
+                      <m:sSupPr>
+                        <m:ctrlPr>
+                          <w:rPr>
+                            <w:rFonts w:ascii="Cambria Math" w:hAnsi="Cambria Math"/>
+                            <w:i/>
+                          </w:rPr>
+                        </m:ctrlPr>
+                      </m:sSupPr>
+                      <m:e>
+                        <m:r>
+                          <w:rPr>
+                            <w:rFonts w:ascii="Cambria Math" w:hAnsi="Cambria Math"/>
+                          </w:rPr>
+                          <m:t>*10</m:t>
+                        </m:r>
+                      </m:e>
+                      <m:sup>
+                        <m:r>
+                          <w:rPr>
+                            <w:rFonts w:ascii="Cambria Math" w:hAnsi="Cambria Math"/>
+                          </w:rPr>
+                          <m:t>-2</m:t>
+                        </m:r>
+                      </m:sup>
+                    </m:sSup>
+                  </m:e>
+                  <m:e>
+                    <m:r>
+                      <w:rPr>
+                        <w:rFonts w:ascii="Cambria Math" w:hAnsi="Cambria Math"/>
+                      </w:rPr>
+                      <m:t>1.0</m:t>
+                    </m:r>
+                  </m:e>
+                </m:mr>
+              </m:m>
+            </m:e>
+          </m:d>
+        </m:oMath>
+      </m:oMathPara>
+    </w:p>
     <w:p/>
     <w:p>
       <w:pPr>
@@ -1931,6 +2283,335 @@
         <w:t>Reducing Rank</w:t>
       </w:r>
     </w:p>
+    <w:p>
+      <w:r>
+        <w:t>Using singular value decomposition to reduce the rank resulted in the fundamental matrix below. It is not very different from the original</w:t>
+      </w:r>
+      <w:r>
+        <w:t>.</w:t>
+      </w:r>
+    </w:p>
+    <w:p>
+      <w:pPr>
+        <w:jc w:val="center"/>
+      </w:pPr>
+      <m:oMathPara>
+        <m:oMath>
+          <m:r>
+            <w:rPr>
+              <w:rFonts w:ascii="Cambria Math" w:hAnsi="Cambria Math"/>
+            </w:rPr>
+            <m:t>F=</m:t>
+          </m:r>
+          <m:d>
+            <m:dPr>
+              <m:begChr m:val="["/>
+              <m:endChr m:val="]"/>
+              <m:ctrlPr>
+                <w:rPr>
+                  <w:rFonts w:ascii="Cambria Math" w:hAnsi="Cambria Math"/>
+                  <w:i/>
+                </w:rPr>
+              </m:ctrlPr>
+            </m:dPr>
+            <m:e>
+              <m:m>
+                <m:mPr>
+                  <m:mcs>
+                    <m:mc>
+                      <m:mcPr>
+                        <m:count m:val="3"/>
+                        <m:mcJc m:val="center"/>
+                      </m:mcPr>
+                    </m:mc>
+                  </m:mcs>
+                  <m:ctrlPr>
+                    <w:rPr>
+                      <w:rFonts w:ascii="Cambria Math" w:hAnsi="Cambria Math"/>
+                      <w:i/>
+                    </w:rPr>
+                  </m:ctrlPr>
+                </m:mPr>
+                <m:mr>
+                  <m:e>
+                    <m:sSup>
+                      <m:sSupPr>
+                        <m:ctrlPr>
+                          <w:rPr>
+                            <w:rFonts w:ascii="Cambria Math" w:hAnsi="Cambria Math"/>
+                            <w:i/>
+                          </w:rPr>
+                        </m:ctrlPr>
+                      </m:sSupPr>
+                      <m:e>
+                        <m:r>
+                          <w:rPr>
+                            <w:rFonts w:ascii="Cambria Math" w:hAnsi="Cambria Math"/>
+                          </w:rPr>
+                          <m:t>-5.35*10</m:t>
+                        </m:r>
+                      </m:e>
+                      <m:sup>
+                        <m:r>
+                          <w:rPr>
+                            <w:rFonts w:ascii="Cambria Math" w:hAnsi="Cambria Math"/>
+                          </w:rPr>
+                          <m:t>-7</m:t>
+                        </m:r>
+                      </m:sup>
+                    </m:sSup>
+                  </m:e>
+                  <m:e>
+                    <m:r>
+                      <w:rPr>
+                        <w:rFonts w:ascii="Cambria Math" w:hAnsi="Cambria Math"/>
+                      </w:rPr>
+                      <m:t>7.89</m:t>
+                    </m:r>
+                    <m:sSup>
+                      <m:sSupPr>
+                        <m:ctrlPr>
+                          <w:rPr>
+                            <w:rFonts w:ascii="Cambria Math" w:hAnsi="Cambria Math"/>
+                            <w:i/>
+                          </w:rPr>
+                        </m:ctrlPr>
+                      </m:sSupPr>
+                      <m:e>
+                        <m:r>
+                          <w:rPr>
+                            <w:rFonts w:ascii="Cambria Math" w:hAnsi="Cambria Math"/>
+                          </w:rPr>
+                          <m:t>*10</m:t>
+                        </m:r>
+                      </m:e>
+                      <m:sup>
+                        <m:r>
+                          <w:rPr>
+                            <w:rFonts w:ascii="Cambria Math" w:hAnsi="Cambria Math"/>
+                          </w:rPr>
+                          <m:t>-6</m:t>
+                        </m:r>
+                      </m:sup>
+                    </m:sSup>
+                  </m:e>
+                  <m:e>
+                    <m:r>
+                      <w:rPr>
+                        <w:rFonts w:ascii="Cambria Math" w:hAnsi="Cambria Math"/>
+                      </w:rPr>
+                      <m:t>-1.88</m:t>
+                    </m:r>
+                    <m:sSup>
+                      <m:sSupPr>
+                        <m:ctrlPr>
+                          <w:rPr>
+                            <w:rFonts w:ascii="Cambria Math" w:hAnsi="Cambria Math"/>
+                            <w:i/>
+                          </w:rPr>
+                        </m:ctrlPr>
+                      </m:sSupPr>
+                      <m:e>
+                        <m:r>
+                          <w:rPr>
+                            <w:rFonts w:ascii="Cambria Math" w:hAnsi="Cambria Math"/>
+                          </w:rPr>
+                          <m:t>*10</m:t>
+                        </m:r>
+                      </m:e>
+                      <m:sup>
+                        <m:r>
+                          <w:rPr>
+                            <w:rFonts w:ascii="Cambria Math" w:hAnsi="Cambria Math"/>
+                          </w:rPr>
+                          <m:t>-3</m:t>
+                        </m:r>
+                      </m:sup>
+                    </m:sSup>
+                  </m:e>
+                </m:mr>
+                <m:mr>
+                  <m:e>
+                    <m:r>
+                      <w:rPr>
+                        <w:rFonts w:ascii="Cambria Math" w:hAnsi="Cambria Math"/>
+                      </w:rPr>
+                      <m:t>8.83</m:t>
+                    </m:r>
+                    <m:sSup>
+                      <m:sSupPr>
+                        <m:ctrlPr>
+                          <w:rPr>
+                            <w:rFonts w:ascii="Cambria Math" w:hAnsi="Cambria Math"/>
+                            <w:i/>
+                          </w:rPr>
+                        </m:ctrlPr>
+                      </m:sSupPr>
+                      <m:e>
+                        <m:r>
+                          <w:rPr>
+                            <w:rFonts w:ascii="Cambria Math" w:hAnsi="Cambria Math"/>
+                          </w:rPr>
+                          <m:t>*10</m:t>
+                        </m:r>
+                      </m:e>
+                      <m:sup>
+                        <m:r>
+                          <w:rPr>
+                            <w:rFonts w:ascii="Cambria Math" w:hAnsi="Cambria Math"/>
+                          </w:rPr>
+                          <m:t>-6</m:t>
+                        </m:r>
+                      </m:sup>
+                    </m:sSup>
+                  </m:e>
+                  <m:e>
+                    <m:sSup>
+                      <m:sSupPr>
+                        <m:ctrlPr>
+                          <w:rPr>
+                            <w:rFonts w:ascii="Cambria Math" w:hAnsi="Cambria Math"/>
+                            <w:i/>
+                          </w:rPr>
+                        </m:ctrlPr>
+                      </m:sSupPr>
+                      <m:e>
+                        <m:r>
+                          <w:rPr>
+                            <w:rFonts w:ascii="Cambria Math" w:hAnsi="Cambria Math"/>
+                          </w:rPr>
+                          <m:t>1.21*10</m:t>
+                        </m:r>
+                      </m:e>
+                      <m:sup>
+                        <m:r>
+                          <w:rPr>
+                            <w:rFonts w:ascii="Cambria Math" w:hAnsi="Cambria Math"/>
+                          </w:rPr>
+                          <m:t>-6</m:t>
+                        </m:r>
+                      </m:sup>
+                    </m:sSup>
+                  </m:e>
+                  <m:e>
+                    <m:r>
+                      <w:rPr>
+                        <w:rFonts w:ascii="Cambria Math" w:hAnsi="Cambria Math"/>
+                      </w:rPr>
+                      <m:t>1.72</m:t>
+                    </m:r>
+                    <m:sSup>
+                      <m:sSupPr>
+                        <m:ctrlPr>
+                          <w:rPr>
+                            <w:rFonts w:ascii="Cambria Math" w:hAnsi="Cambria Math"/>
+                            <w:i/>
+                          </w:rPr>
+                        </m:ctrlPr>
+                      </m:sSupPr>
+                      <m:e>
+                        <m:r>
+                          <w:rPr>
+                            <w:rFonts w:ascii="Cambria Math" w:hAnsi="Cambria Math"/>
+                          </w:rPr>
+                          <m:t>*10</m:t>
+                        </m:r>
+                      </m:e>
+                      <m:sup>
+                        <m:r>
+                          <w:rPr>
+                            <w:rFonts w:ascii="Cambria Math" w:hAnsi="Cambria Math"/>
+                          </w:rPr>
+                          <m:t>-2</m:t>
+                        </m:r>
+                      </m:sup>
+                    </m:sSup>
+                  </m:e>
+                </m:mr>
+                <m:mr>
+                  <m:e>
+                    <m:r>
+                      <w:rPr>
+                        <w:rFonts w:ascii="Cambria Math" w:hAnsi="Cambria Math"/>
+                      </w:rPr>
+                      <m:t>-9.08</m:t>
+                    </m:r>
+                    <m:sSup>
+                      <m:sSupPr>
+                        <m:ctrlPr>
+                          <w:rPr>
+                            <w:rFonts w:ascii="Cambria Math" w:hAnsi="Cambria Math"/>
+                            <w:i/>
+                          </w:rPr>
+                        </m:ctrlPr>
+                      </m:sSupPr>
+                      <m:e>
+                        <m:r>
+                          <w:rPr>
+                            <w:rFonts w:ascii="Cambria Math" w:hAnsi="Cambria Math"/>
+                          </w:rPr>
+                          <m:t>*10</m:t>
+                        </m:r>
+                      </m:e>
+                      <m:sup>
+                        <m:r>
+                          <w:rPr>
+                            <w:rFonts w:ascii="Cambria Math" w:hAnsi="Cambria Math"/>
+                          </w:rPr>
+                          <m:t>-4</m:t>
+                        </m:r>
+                      </m:sup>
+                    </m:sSup>
+                  </m:e>
+                  <m:e>
+                    <m:r>
+                      <w:rPr>
+                        <w:rFonts w:ascii="Cambria Math" w:hAnsi="Cambria Math"/>
+                      </w:rPr>
+                      <m:t>-2.64</m:t>
+                    </m:r>
+                    <m:sSup>
+                      <m:sSupPr>
+                        <m:ctrlPr>
+                          <w:rPr>
+                            <w:rFonts w:ascii="Cambria Math" w:hAnsi="Cambria Math"/>
+                            <w:i/>
+                          </w:rPr>
+                        </m:ctrlPr>
+                      </m:sSupPr>
+                      <m:e>
+                        <m:r>
+                          <w:rPr>
+                            <w:rFonts w:ascii="Cambria Math" w:hAnsi="Cambria Math"/>
+                          </w:rPr>
+                          <m:t>*10</m:t>
+                        </m:r>
+                      </m:e>
+                      <m:sup>
+                        <m:r>
+                          <w:rPr>
+                            <w:rFonts w:ascii="Cambria Math" w:hAnsi="Cambria Math"/>
+                          </w:rPr>
+                          <m:t>-2</m:t>
+                        </m:r>
+                      </m:sup>
+                    </m:sSup>
+                  </m:e>
+                  <m:e>
+                    <m:r>
+                      <w:rPr>
+                        <w:rFonts w:ascii="Cambria Math" w:hAnsi="Cambria Math"/>
+                      </w:rPr>
+                      <m:t>1.0</m:t>
+                    </m:r>
+                  </m:e>
+                </m:mr>
+              </m:m>
+            </m:e>
+          </m:d>
+        </m:oMath>
+      </m:oMathPara>
+    </w:p>
     <w:p/>
     <w:p>
       <w:pPr>
@@ -1939,8 +2620,1472 @@
       <w:r>
         <w:t>Drawing Epipolar lines</w:t>
       </w:r>
-      <w:bookmarkStart w:id="0" w:name="_GoBack"/>
-      <w:bookmarkEnd w:id="0"/>
+    </w:p>
+    <w:p>
+      <w:pPr>
+        <w:keepNext/>
+        <w:jc w:val="center"/>
+      </w:pPr>
+      <w:r>
+        <w:rPr>
+          <w:noProof/>
+        </w:rPr>
+        <w:drawing>
+          <wp:inline distT="0" distB="0" distL="0" distR="0" wp14:anchorId="558006A9" wp14:editId="2B8C747C">
+            <wp:extent cx="5943600" cy="3947615"/>
+            <wp:effectExtent l="0" t="0" r="0" b="0"/>
+            <wp:docPr id="1" name="Picture 1" descr="C:\Users\kilverj\Documents\GitHub\OMSCS\CV\Assignments\Assignment4\ps4\output\ps4-2-c-1.png"/>
+            <wp:cNvGraphicFramePr>
+              <a:graphicFrameLocks xmlns:a="http://schemas.openxmlformats.org/drawingml/2006/main" noChangeAspect="1"/>
+            </wp:cNvGraphicFramePr>
+            <a:graphic xmlns:a="http://schemas.openxmlformats.org/drawingml/2006/main">
+              <a:graphicData uri="http://schemas.openxmlformats.org/drawingml/2006/picture">
+                <pic:pic xmlns:pic="http://schemas.openxmlformats.org/drawingml/2006/picture">
+                  <pic:nvPicPr>
+                    <pic:cNvPr id="0" name="Picture 1" descr="C:\Users\kilverj\Documents\GitHub\OMSCS\CV\Assignments\Assignment4\ps4\output\ps4-2-c-1.png"/>
+                    <pic:cNvPicPr>
+                      <a:picLocks noChangeAspect="1" noChangeArrowheads="1"/>
+                    </pic:cNvPicPr>
+                  </pic:nvPicPr>
+                  <pic:blipFill>
+                    <a:blip r:embed="rId6">
+                      <a:extLst>
+                        <a:ext uri="{28A0092B-C50C-407E-A947-70E740481C1C}">
+                          <a14:useLocalDpi xmlns:a14="http://schemas.microsoft.com/office/drawing/2010/main" val="0"/>
+                        </a:ext>
+                      </a:extLst>
+                    </a:blip>
+                    <a:srcRect/>
+                    <a:stretch>
+                      <a:fillRect/>
+                    </a:stretch>
+                  </pic:blipFill>
+                  <pic:spPr bwMode="auto">
+                    <a:xfrm>
+                      <a:off x="0" y="0"/>
+                      <a:ext cx="5943600" cy="3947615"/>
+                    </a:xfrm>
+                    <a:prstGeom prst="rect">
+                      <a:avLst/>
+                    </a:prstGeom>
+                    <a:noFill/>
+                    <a:ln>
+                      <a:noFill/>
+                    </a:ln>
+                  </pic:spPr>
+                </pic:pic>
+              </a:graphicData>
+            </a:graphic>
+          </wp:inline>
+        </w:drawing>
+      </w:r>
+    </w:p>
+    <w:p>
+      <w:pPr>
+        <w:pStyle w:val="Caption"/>
+        <w:jc w:val="center"/>
+      </w:pPr>
+      <w:r>
+        <w:t xml:space="preserve">Figure </w:t>
+      </w:r>
+      <w:fldSimple w:instr=" SEQ Figure \* ARABIC ">
+        <w:r>
+          <w:rPr>
+            <w:noProof/>
+          </w:rPr>
+          <w:t>1</w:t>
+        </w:r>
+      </w:fldSimple>
+      <w:r>
+        <w:t>: ps4-2-c-1.png</w:t>
+      </w:r>
+    </w:p>
+    <w:p/>
+    <w:p>
+      <w:pPr>
+        <w:keepNext/>
+        <w:jc w:val="center"/>
+      </w:pPr>
+      <w:r>
+        <w:rPr>
+          <w:noProof/>
+        </w:rPr>
+        <w:lastRenderedPageBreak/>
+        <w:drawing>
+          <wp:inline distT="0" distB="0" distL="0" distR="0" wp14:anchorId="246781F9" wp14:editId="31F1F22B">
+            <wp:extent cx="5943600" cy="3947615"/>
+            <wp:effectExtent l="0" t="0" r="0" b="0"/>
+            <wp:docPr id="2" name="Picture 2" descr="C:\Users\kilverj\Documents\GitHub\OMSCS\CV\Assignments\Assignment4\ps4\output\ps4-2-c-2.png"/>
+            <wp:cNvGraphicFramePr>
+              <a:graphicFrameLocks xmlns:a="http://schemas.openxmlformats.org/drawingml/2006/main" noChangeAspect="1"/>
+            </wp:cNvGraphicFramePr>
+            <a:graphic xmlns:a="http://schemas.openxmlformats.org/drawingml/2006/main">
+              <a:graphicData uri="http://schemas.openxmlformats.org/drawingml/2006/picture">
+                <pic:pic xmlns:pic="http://schemas.openxmlformats.org/drawingml/2006/picture">
+                  <pic:nvPicPr>
+                    <pic:cNvPr id="0" name="Picture 2" descr="C:\Users\kilverj\Documents\GitHub\OMSCS\CV\Assignments\Assignment4\ps4\output\ps4-2-c-2.png"/>
+                    <pic:cNvPicPr>
+                      <a:picLocks noChangeAspect="1" noChangeArrowheads="1"/>
+                    </pic:cNvPicPr>
+                  </pic:nvPicPr>
+                  <pic:blipFill>
+                    <a:blip r:embed="rId7">
+                      <a:extLst>
+                        <a:ext uri="{28A0092B-C50C-407E-A947-70E740481C1C}">
+                          <a14:useLocalDpi xmlns:a14="http://schemas.microsoft.com/office/drawing/2010/main" val="0"/>
+                        </a:ext>
+                      </a:extLst>
+                    </a:blip>
+                    <a:srcRect/>
+                    <a:stretch>
+                      <a:fillRect/>
+                    </a:stretch>
+                  </pic:blipFill>
+                  <pic:spPr bwMode="auto">
+                    <a:xfrm>
+                      <a:off x="0" y="0"/>
+                      <a:ext cx="5943600" cy="3947615"/>
+                    </a:xfrm>
+                    <a:prstGeom prst="rect">
+                      <a:avLst/>
+                    </a:prstGeom>
+                    <a:noFill/>
+                    <a:ln>
+                      <a:noFill/>
+                    </a:ln>
+                  </pic:spPr>
+                </pic:pic>
+              </a:graphicData>
+            </a:graphic>
+          </wp:inline>
+        </w:drawing>
+      </w:r>
+    </w:p>
+    <w:p>
+      <w:pPr>
+        <w:pStyle w:val="Caption"/>
+        <w:jc w:val="center"/>
+      </w:pPr>
+      <w:r>
+        <w:t xml:space="preserve">Figure </w:t>
+      </w:r>
+      <w:fldSimple w:instr=" SEQ Figure \* ARABIC ">
+        <w:r>
+          <w:rPr>
+            <w:noProof/>
+          </w:rPr>
+          <w:t>2</w:t>
+        </w:r>
+      </w:fldSimple>
+      <w:r>
+        <w:t>: ps4-2-c-2.png</w:t>
+      </w:r>
+    </w:p>
+    <w:p>
+      <w:pPr>
+        <w:pStyle w:val="Heading2"/>
+      </w:pPr>
+      <w:r>
+        <w:t>Transformation matrices</w:t>
+      </w:r>
+    </w:p>
+    <w:p>
+      <w:r>
+        <w:t>The transformation matrices were, respectively,</w:t>
+      </w:r>
+    </w:p>
+    <w:p>
+      <w:pPr>
+        <w:jc w:val="center"/>
+      </w:pPr>
+      <m:oMathPara>
+        <m:oMath>
+          <m:sSub>
+            <m:sSubPr>
+              <m:ctrlPr>
+                <w:rPr>
+                  <w:rFonts w:ascii="Cambria Math" w:hAnsi="Cambria Math"/>
+                  <w:i/>
+                </w:rPr>
+              </m:ctrlPr>
+            </m:sSubPr>
+            <m:e>
+              <m:r>
+                <w:rPr>
+                  <w:rFonts w:ascii="Cambria Math" w:hAnsi="Cambria Math"/>
+                </w:rPr>
+                <m:t>T</m:t>
+              </m:r>
+            </m:e>
+            <m:sub>
+              <m:r>
+                <w:rPr>
+                  <w:rFonts w:ascii="Cambria Math" w:hAnsi="Cambria Math"/>
+                </w:rPr>
+                <m:t>a</m:t>
+              </m:r>
+            </m:sub>
+          </m:sSub>
+          <m:r>
+            <w:rPr>
+              <w:rFonts w:ascii="Cambria Math" w:hAnsi="Cambria Math"/>
+            </w:rPr>
+            <m:t>=</m:t>
+          </m:r>
+          <m:d>
+            <m:dPr>
+              <m:begChr m:val="["/>
+              <m:endChr m:val="]"/>
+              <m:ctrlPr>
+                <w:rPr>
+                  <w:rFonts w:ascii="Cambria Math" w:hAnsi="Cambria Math"/>
+                  <w:i/>
+                </w:rPr>
+              </m:ctrlPr>
+            </m:dPr>
+            <m:e>
+              <m:m>
+                <m:mPr>
+                  <m:mcs>
+                    <m:mc>
+                      <m:mcPr>
+                        <m:count m:val="3"/>
+                        <m:mcJc m:val="center"/>
+                      </m:mcPr>
+                    </m:mc>
+                  </m:mcs>
+                  <m:ctrlPr>
+                    <w:rPr>
+                      <w:rFonts w:ascii="Cambria Math" w:hAnsi="Cambria Math"/>
+                      <w:i/>
+                    </w:rPr>
+                  </m:ctrlPr>
+                </m:mPr>
+                <m:mr>
+                  <m:e>
+                    <m:r>
+                      <w:rPr>
+                        <w:rFonts w:ascii="Cambria Math" w:hAnsi="Cambria Math"/>
+                      </w:rPr>
+                      <m:t>0.001</m:t>
+                    </m:r>
+                  </m:e>
+                  <m:e>
+                    <m:r>
+                      <w:rPr>
+                        <w:rFonts w:ascii="Cambria Math" w:hAnsi="Cambria Math"/>
+                      </w:rPr>
+                      <m:t>0.0</m:t>
+                    </m:r>
+                  </m:e>
+                  <m:e>
+                    <m:r>
+                      <w:rPr>
+                        <w:rFonts w:ascii="Cambria Math" w:hAnsi="Cambria Math"/>
+                      </w:rPr>
+                      <m:t>-0.592</m:t>
+                    </m:r>
+                  </m:e>
+                </m:mr>
+                <m:mr>
+                  <m:e>
+                    <m:r>
+                      <w:rPr>
+                        <w:rFonts w:ascii="Cambria Math" w:hAnsi="Cambria Math"/>
+                      </w:rPr>
+                      <m:t>0.0</m:t>
+                    </m:r>
+                  </m:e>
+                  <m:e>
+                    <m:r>
+                      <w:rPr>
+                        <w:rFonts w:ascii="Cambria Math" w:hAnsi="Cambria Math"/>
+                      </w:rPr>
+                      <m:t>0.001</m:t>
+                    </m:r>
+                  </m:e>
+                  <m:e>
+                    <m:r>
+                      <w:rPr>
+                        <w:rFonts w:ascii="Cambria Math" w:hAnsi="Cambria Math"/>
+                      </w:rPr>
+                      <m:t>-0.345</m:t>
+                    </m:r>
+                  </m:e>
+                </m:mr>
+                <m:mr>
+                  <m:e>
+                    <m:r>
+                      <w:rPr>
+                        <w:rFonts w:ascii="Cambria Math" w:hAnsi="Cambria Math"/>
+                      </w:rPr>
+                      <m:t>0.0</m:t>
+                    </m:r>
+                  </m:e>
+                  <m:e>
+                    <m:r>
+                      <w:rPr>
+                        <w:rFonts w:ascii="Cambria Math" w:hAnsi="Cambria Math"/>
+                      </w:rPr>
+                      <m:t>0.0</m:t>
+                    </m:r>
+                  </m:e>
+                  <m:e>
+                    <m:r>
+                      <w:rPr>
+                        <w:rFonts w:ascii="Cambria Math" w:hAnsi="Cambria Math"/>
+                      </w:rPr>
+                      <m:t>1.0</m:t>
+                    </m:r>
+                  </m:e>
+                </m:mr>
+              </m:m>
+            </m:e>
+          </m:d>
+        </m:oMath>
+      </m:oMathPara>
+    </w:p>
+    <w:p>
+      <w:pPr>
+        <w:jc w:val="center"/>
+      </w:pPr>
+    </w:p>
+    <w:p>
+      <w:pPr>
+        <w:jc w:val="center"/>
+      </w:pPr>
+      <m:oMathPara>
+        <m:oMath>
+          <m:sSub>
+            <m:sSubPr>
+              <m:ctrlPr>
+                <w:rPr>
+                  <w:rFonts w:ascii="Cambria Math" w:hAnsi="Cambria Math"/>
+                  <w:i/>
+                </w:rPr>
+              </m:ctrlPr>
+            </m:sSubPr>
+            <m:e>
+              <m:r>
+                <w:rPr>
+                  <w:rFonts w:ascii="Cambria Math" w:hAnsi="Cambria Math"/>
+                </w:rPr>
+                <m:t>T</m:t>
+              </m:r>
+            </m:e>
+            <m:sub>
+              <m:r>
+                <w:rPr>
+                  <w:rFonts w:ascii="Cambria Math" w:hAnsi="Cambria Math"/>
+                </w:rPr>
+                <m:t>b</m:t>
+              </m:r>
+            </m:sub>
+          </m:sSub>
+          <m:r>
+            <w:rPr>
+              <w:rFonts w:ascii="Cambria Math" w:hAnsi="Cambria Math"/>
+            </w:rPr>
+            <m:t>=</m:t>
+          </m:r>
+          <m:d>
+            <m:dPr>
+              <m:begChr m:val="["/>
+              <m:endChr m:val="]"/>
+              <m:ctrlPr>
+                <w:rPr>
+                  <w:rFonts w:ascii="Cambria Math" w:hAnsi="Cambria Math"/>
+                  <w:i/>
+                </w:rPr>
+              </m:ctrlPr>
+            </m:dPr>
+            <m:e>
+              <m:m>
+                <m:mPr>
+                  <m:mcs>
+                    <m:mc>
+                      <m:mcPr>
+                        <m:count m:val="3"/>
+                        <m:mcJc m:val="center"/>
+                      </m:mcPr>
+                    </m:mc>
+                  </m:mcs>
+                  <m:ctrlPr>
+                    <w:rPr>
+                      <w:rFonts w:ascii="Cambria Math" w:hAnsi="Cambria Math"/>
+                      <w:i/>
+                    </w:rPr>
+                  </m:ctrlPr>
+                </m:mPr>
+                <m:mr>
+                  <m:e>
+                    <m:sSup>
+                      <m:sSupPr>
+                        <m:ctrlPr>
+                          <w:rPr>
+                            <w:rFonts w:ascii="Cambria Math" w:hAnsi="Cambria Math"/>
+                            <w:i/>
+                          </w:rPr>
+                        </m:ctrlPr>
+                      </m:sSupPr>
+                      <m:e>
+                        <m:r>
+                          <w:rPr>
+                            <w:rFonts w:ascii="Cambria Math" w:hAnsi="Cambria Math"/>
+                          </w:rPr>
+                          <m:t>9.39</m:t>
+                        </m:r>
+                        <m:r>
+                          <w:rPr>
+                            <w:rFonts w:ascii="Cambria Math" w:hAnsi="Cambria Math"/>
+                          </w:rPr>
+                          <m:t>*10</m:t>
+                        </m:r>
+                      </m:e>
+                      <m:sup>
+                        <m:r>
+                          <w:rPr>
+                            <w:rFonts w:ascii="Cambria Math" w:hAnsi="Cambria Math"/>
+                          </w:rPr>
+                          <m:t>-</m:t>
+                        </m:r>
+                        <m:r>
+                          <w:rPr>
+                            <w:rFonts w:ascii="Cambria Math" w:hAnsi="Cambria Math"/>
+                          </w:rPr>
+                          <m:t>4</m:t>
+                        </m:r>
+                      </m:sup>
+                    </m:sSup>
+                  </m:e>
+                  <m:e>
+                    <m:r>
+                      <w:rPr>
+                        <w:rFonts w:ascii="Cambria Math" w:hAnsi="Cambria Math"/>
+                      </w:rPr>
+                      <m:t>0.0</m:t>
+                    </m:r>
+                  </m:e>
+                  <m:e>
+                    <m:r>
+                      <w:rPr>
+                        <w:rFonts w:ascii="Cambria Math" w:hAnsi="Cambria Math"/>
+                      </w:rPr>
+                      <m:t>-</m:t>
+                    </m:r>
+                    <m:r>
+                      <w:rPr>
+                        <w:rFonts w:ascii="Cambria Math" w:hAnsi="Cambria Math"/>
+                      </w:rPr>
+                      <m:t>5.79</m:t>
+                    </m:r>
+                    <m:sSup>
+                      <m:sSupPr>
+                        <m:ctrlPr>
+                          <w:rPr>
+                            <w:rFonts w:ascii="Cambria Math" w:hAnsi="Cambria Math"/>
+                            <w:i/>
+                          </w:rPr>
+                        </m:ctrlPr>
+                      </m:sSupPr>
+                      <m:e>
+                        <m:r>
+                          <w:rPr>
+                            <w:rFonts w:ascii="Cambria Math" w:hAnsi="Cambria Math"/>
+                          </w:rPr>
+                          <m:t>*10</m:t>
+                        </m:r>
+                      </m:e>
+                      <m:sup>
+                        <m:r>
+                          <w:rPr>
+                            <w:rFonts w:ascii="Cambria Math" w:hAnsi="Cambria Math"/>
+                          </w:rPr>
+                          <m:t>-</m:t>
+                        </m:r>
+                        <m:r>
+                          <w:rPr>
+                            <w:rFonts w:ascii="Cambria Math" w:hAnsi="Cambria Math"/>
+                          </w:rPr>
+                          <m:t>1</m:t>
+                        </m:r>
+                      </m:sup>
+                    </m:sSup>
+                  </m:e>
+                </m:mr>
+                <m:mr>
+                  <m:e>
+                    <m:r>
+                      <w:rPr>
+                        <w:rFonts w:ascii="Cambria Math" w:hAnsi="Cambria Math"/>
+                      </w:rPr>
+                      <m:t>0.0</m:t>
+                    </m:r>
+                  </m:e>
+                  <m:e>
+                    <m:sSup>
+                      <m:sSupPr>
+                        <m:ctrlPr>
+                          <w:rPr>
+                            <w:rFonts w:ascii="Cambria Math" w:hAnsi="Cambria Math"/>
+                            <w:i/>
+                          </w:rPr>
+                        </m:ctrlPr>
+                      </m:sSupPr>
+                      <m:e>
+                        <m:r>
+                          <w:rPr>
+                            <w:rFonts w:ascii="Cambria Math" w:hAnsi="Cambria Math"/>
+                          </w:rPr>
+                          <m:t>9.39</m:t>
+                        </m:r>
+                        <m:r>
+                          <w:rPr>
+                            <w:rFonts w:ascii="Cambria Math" w:hAnsi="Cambria Math"/>
+                          </w:rPr>
+                          <m:t>*10</m:t>
+                        </m:r>
+                      </m:e>
+                      <m:sup>
+                        <m:r>
+                          <w:rPr>
+                            <w:rFonts w:ascii="Cambria Math" w:hAnsi="Cambria Math"/>
+                          </w:rPr>
+                          <m:t>-</m:t>
+                        </m:r>
+                        <m:r>
+                          <w:rPr>
+                            <w:rFonts w:ascii="Cambria Math" w:hAnsi="Cambria Math"/>
+                          </w:rPr>
+                          <m:t>4</m:t>
+                        </m:r>
+                      </m:sup>
+                    </m:sSup>
+                  </m:e>
+                  <m:e>
+                    <m:r>
+                      <w:rPr>
+                        <w:rFonts w:ascii="Cambria Math" w:hAnsi="Cambria Math"/>
+                      </w:rPr>
+                      <m:t>-3.26</m:t>
+                    </m:r>
+                    <m:sSup>
+                      <m:sSupPr>
+                        <m:ctrlPr>
+                          <w:rPr>
+                            <w:rFonts w:ascii="Cambria Math" w:hAnsi="Cambria Math"/>
+                            <w:i/>
+                          </w:rPr>
+                        </m:ctrlPr>
+                      </m:sSupPr>
+                      <m:e>
+                        <m:r>
+                          <w:rPr>
+                            <w:rFonts w:ascii="Cambria Math" w:hAnsi="Cambria Math"/>
+                          </w:rPr>
+                          <m:t>*10</m:t>
+                        </m:r>
+                      </m:e>
+                      <m:sup>
+                        <m:r>
+                          <w:rPr>
+                            <w:rFonts w:ascii="Cambria Math" w:hAnsi="Cambria Math"/>
+                          </w:rPr>
+                          <m:t>-</m:t>
+                        </m:r>
+                        <m:r>
+                          <w:rPr>
+                            <w:rFonts w:ascii="Cambria Math" w:hAnsi="Cambria Math"/>
+                          </w:rPr>
+                          <m:t>1</m:t>
+                        </m:r>
+                      </m:sup>
+                    </m:sSup>
+                  </m:e>
+                </m:mr>
+                <m:mr>
+                  <m:e>
+                    <m:r>
+                      <w:rPr>
+                        <w:rFonts w:ascii="Cambria Math" w:hAnsi="Cambria Math"/>
+                      </w:rPr>
+                      <m:t>0.0</m:t>
+                    </m:r>
+                  </m:e>
+                  <m:e>
+                    <m:r>
+                      <w:rPr>
+                        <w:rFonts w:ascii="Cambria Math" w:hAnsi="Cambria Math"/>
+                      </w:rPr>
+                      <m:t>0.0</m:t>
+                    </m:r>
+                  </m:e>
+                  <m:e>
+                    <m:r>
+                      <w:rPr>
+                        <w:rFonts w:ascii="Cambria Math" w:hAnsi="Cambria Math"/>
+                      </w:rPr>
+                      <m:t>1.0</m:t>
+                    </m:r>
+                  </m:e>
+                </m:mr>
+              </m:m>
+            </m:e>
+          </m:d>
+        </m:oMath>
+      </m:oMathPara>
+    </w:p>
+    <w:p>
+      <w:pPr>
+        <w:jc w:val="center"/>
+      </w:pPr>
+    </w:p>
+    <w:p>
+      <w:r>
+        <w:t>The fundamental matrix after normalizing the points was found to be</w:t>
+      </w:r>
+    </w:p>
+    <w:p>
+      <w:pPr>
+        <w:jc w:val="center"/>
+      </w:pPr>
+      <m:oMathPara>
+        <m:oMath>
+          <m:r>
+            <w:rPr>
+              <w:rFonts w:ascii="Cambria Math" w:hAnsi="Cambria Math"/>
+            </w:rPr>
+            <m:t>F=</m:t>
+          </m:r>
+          <m:d>
+            <m:dPr>
+              <m:begChr m:val="["/>
+              <m:endChr m:val="]"/>
+              <m:ctrlPr>
+                <w:rPr>
+                  <w:rFonts w:ascii="Cambria Math" w:hAnsi="Cambria Math"/>
+                  <w:i/>
+                </w:rPr>
+              </m:ctrlPr>
+            </m:dPr>
+            <m:e>
+              <m:m>
+                <m:mPr>
+                  <m:mcs>
+                    <m:mc>
+                      <m:mcPr>
+                        <m:count m:val="3"/>
+                        <m:mcJc m:val="center"/>
+                      </m:mcPr>
+                    </m:mc>
+                  </m:mcs>
+                  <m:ctrlPr>
+                    <w:rPr>
+                      <w:rFonts w:ascii="Cambria Math" w:hAnsi="Cambria Math"/>
+                      <w:i/>
+                    </w:rPr>
+                  </m:ctrlPr>
+                </m:mPr>
+                <m:mr>
+                  <m:e>
+                    <m:r>
+                      <w:rPr>
+                        <w:rFonts w:ascii="Cambria Math" w:hAnsi="Cambria Math"/>
+                      </w:rPr>
+                      <m:t>5.73</m:t>
+                    </m:r>
+                  </m:e>
+                  <m:e>
+                    <m:r>
+                      <w:rPr>
+                        <w:rFonts w:ascii="Cambria Math" w:hAnsi="Cambria Math"/>
+                      </w:rPr>
+                      <m:t>-97.0</m:t>
+                    </m:r>
+                  </m:e>
+                  <m:e>
+                    <m:r>
+                      <w:rPr>
+                        <w:rFonts w:ascii="Cambria Math" w:hAnsi="Cambria Math"/>
+                      </w:rPr>
+                      <m:t>-3.15</m:t>
+                    </m:r>
+                  </m:e>
+                </m:mr>
+                <m:mr>
+                  <m:e>
+                    <m:r>
+                      <w:rPr>
+                        <w:rFonts w:ascii="Cambria Math" w:hAnsi="Cambria Math"/>
+                      </w:rPr>
+                      <m:t>-60.7</m:t>
+                    </m:r>
+                  </m:e>
+                  <m:e>
+                    <m:r>
+                      <w:rPr>
+                        <w:rFonts w:ascii="Cambria Math" w:hAnsi="Cambria Math"/>
+                      </w:rPr>
+                      <m:t>18.5</m:t>
+                    </m:r>
+                  </m:e>
+                  <m:e>
+                    <m:r>
+                      <w:rPr>
+                        <w:rFonts w:ascii="Cambria Math" w:hAnsi="Cambria Math"/>
+                      </w:rPr>
+                      <m:t>-233</m:t>
+                    </m:r>
+                  </m:e>
+                </m:mr>
+                <m:mr>
+                  <m:e>
+                    <m:r>
+                      <w:rPr>
+                        <w:rFonts w:ascii="Cambria Math" w:hAnsi="Cambria Math"/>
+                      </w:rPr>
+                      <m:t>-16.1</m:t>
+                    </m:r>
+                  </m:e>
+                  <m:e>
+                    <m:r>
+                      <w:rPr>
+                        <w:rFonts w:ascii="Cambria Math" w:hAnsi="Cambria Math"/>
+                      </w:rPr>
+                      <m:t>194</m:t>
+                    </m:r>
+                  </m:e>
+                  <m:e>
+                    <m:r>
+                      <w:rPr>
+                        <w:rFonts w:ascii="Cambria Math" w:hAnsi="Cambria Math"/>
+                      </w:rPr>
+                      <m:t>1.0</m:t>
+                    </m:r>
+                  </m:e>
+                </m:mr>
+              </m:m>
+            </m:e>
+          </m:d>
+        </m:oMath>
+      </m:oMathPara>
+    </w:p>
+    <w:p>
+      <w:r>
+        <w:t>After reducing the rank of the fundamental matrix using SVD, the result was</w:t>
+      </w:r>
+    </w:p>
+    <w:p>
+      <w:pPr>
+        <w:jc w:val="center"/>
+      </w:pPr>
+      <m:oMathPara>
+        <m:oMath>
+          <m:r>
+            <w:rPr>
+              <w:rFonts w:ascii="Cambria Math" w:hAnsi="Cambria Math"/>
+            </w:rPr>
+            <m:t>F=</m:t>
+          </m:r>
+          <m:d>
+            <m:dPr>
+              <m:begChr m:val="["/>
+              <m:endChr m:val="]"/>
+              <m:ctrlPr>
+                <w:rPr>
+                  <w:rFonts w:ascii="Cambria Math" w:hAnsi="Cambria Math"/>
+                  <w:i/>
+                </w:rPr>
+              </m:ctrlPr>
+            </m:dPr>
+            <m:e>
+              <m:m>
+                <m:mPr>
+                  <m:mcs>
+                    <m:mc>
+                      <m:mcPr>
+                        <m:count m:val="3"/>
+                        <m:mcJc m:val="center"/>
+                      </m:mcPr>
+                    </m:mc>
+                  </m:mcs>
+                  <m:ctrlPr>
+                    <w:rPr>
+                      <w:rFonts w:ascii="Cambria Math" w:hAnsi="Cambria Math"/>
+                      <w:i/>
+                    </w:rPr>
+                  </m:ctrlPr>
+                </m:mPr>
+                <m:mr>
+                  <m:e>
+                    <m:r>
+                      <w:rPr>
+                        <w:rFonts w:ascii="Cambria Math" w:hAnsi="Cambria Math"/>
+                      </w:rPr>
+                      <m:t>6.97</m:t>
+                    </m:r>
+                  </m:e>
+                  <m:e>
+                    <m:r>
+                      <w:rPr>
+                        <w:rFonts w:ascii="Cambria Math" w:hAnsi="Cambria Math"/>
+                      </w:rPr>
+                      <m:t>-9</m:t>
+                    </m:r>
+                    <m:r>
+                      <w:rPr>
+                        <w:rFonts w:ascii="Cambria Math" w:hAnsi="Cambria Math"/>
+                      </w:rPr>
+                      <m:t>6.9</m:t>
+                    </m:r>
+                  </m:e>
+                  <m:e>
+                    <m:r>
+                      <w:rPr>
+                        <w:rFonts w:ascii="Cambria Math" w:hAnsi="Cambria Math"/>
+                      </w:rPr>
+                      <m:t>-</m:t>
+                    </m:r>
+                    <m:r>
+                      <w:rPr>
+                        <w:rFonts w:ascii="Cambria Math" w:hAnsi="Cambria Math"/>
+                      </w:rPr>
+                      <m:t>3.47</m:t>
+                    </m:r>
+                  </m:e>
+                </m:mr>
+                <m:mr>
+                  <m:e>
+                    <m:r>
+                      <w:rPr>
+                        <w:rFonts w:ascii="Cambria Math" w:hAnsi="Cambria Math"/>
+                      </w:rPr>
+                      <m:t>-</m:t>
+                    </m:r>
+                    <m:r>
+                      <w:rPr>
+                        <w:rFonts w:ascii="Cambria Math" w:hAnsi="Cambria Math"/>
+                      </w:rPr>
+                      <m:t>60.8</m:t>
+                    </m:r>
+                  </m:e>
+                  <m:e>
+                    <m:r>
+                      <w:rPr>
+                        <w:rFonts w:ascii="Cambria Math" w:hAnsi="Cambria Math"/>
+                      </w:rPr>
+                      <m:t>18.5</m:t>
+                    </m:r>
+                  </m:e>
+                  <m:e>
+                    <m:r>
+                      <w:rPr>
+                        <w:rFonts w:ascii="Cambria Math" w:hAnsi="Cambria Math"/>
+                      </w:rPr>
+                      <m:t>-233</m:t>
+                    </m:r>
+                  </m:e>
+                </m:mr>
+                <m:mr>
+                  <m:e>
+                    <m:r>
+                      <w:rPr>
+                        <w:rFonts w:ascii="Cambria Math" w:hAnsi="Cambria Math"/>
+                      </w:rPr>
+                      <m:t>-</m:t>
+                    </m:r>
+                    <m:r>
+                      <w:rPr>
+                        <w:rFonts w:ascii="Cambria Math" w:hAnsi="Cambria Math"/>
+                      </w:rPr>
+                      <m:t>15.5</m:t>
+                    </m:r>
+                  </m:e>
+                  <m:e>
+                    <m:r>
+                      <w:rPr>
+                        <w:rFonts w:ascii="Cambria Math" w:hAnsi="Cambria Math"/>
+                      </w:rPr>
+                      <m:t>194</m:t>
+                    </m:r>
+                  </m:e>
+                  <m:e>
+                    <m:r>
+                      <w:rPr>
+                        <w:rFonts w:ascii="Cambria Math" w:hAnsi="Cambria Math"/>
+                      </w:rPr>
+                      <m:t>0.843</m:t>
+                    </m:r>
+                  </m:e>
+                </m:mr>
+              </m:m>
+            </m:e>
+          </m:d>
+        </m:oMath>
+      </m:oMathPara>
+    </w:p>
+    <w:p>
+      <w:pPr>
+        <w:jc w:val="center"/>
+      </w:pPr>
+    </w:p>
+    <w:p>
+      <w:pPr>
+        <w:pStyle w:val="Heading2"/>
+      </w:pPr>
+      <w:r>
+        <w:t>Better epipolar lines</w:t>
+      </w:r>
+    </w:p>
+    <w:p>
+      <w:r>
+        <w:t>Using the equation in the problem write-up, the best fundamental matrix was found to be</w:t>
+      </w:r>
+    </w:p>
+    <w:p>
+      <w:pPr>
+        <w:jc w:val="center"/>
+      </w:pPr>
+      <m:oMathPara>
+        <m:oMath>
+          <m:r>
+            <w:rPr>
+              <w:rFonts w:ascii="Cambria Math" w:hAnsi="Cambria Math"/>
+            </w:rPr>
+            <m:t>F=</m:t>
+          </m:r>
+          <m:d>
+            <m:dPr>
+              <m:begChr m:val="["/>
+              <m:endChr m:val="]"/>
+              <m:ctrlPr>
+                <w:rPr>
+                  <w:rFonts w:ascii="Cambria Math" w:hAnsi="Cambria Math"/>
+                  <w:i/>
+                </w:rPr>
+              </m:ctrlPr>
+            </m:dPr>
+            <m:e>
+              <m:m>
+                <m:mPr>
+                  <m:mcs>
+                    <m:mc>
+                      <m:mcPr>
+                        <m:count m:val="3"/>
+                        <m:mcJc m:val="center"/>
+                      </m:mcPr>
+                    </m:mc>
+                  </m:mcs>
+                  <m:ctrlPr>
+                    <w:rPr>
+                      <w:rFonts w:ascii="Cambria Math" w:hAnsi="Cambria Math"/>
+                      <w:i/>
+                    </w:rPr>
+                  </m:ctrlPr>
+                </m:mPr>
+                <m:mr>
+                  <m:e>
+                    <m:sSup>
+                      <m:sSupPr>
+                        <m:ctrlPr>
+                          <w:rPr>
+                            <w:rFonts w:ascii="Cambria Math" w:hAnsi="Cambria Math"/>
+                            <w:i/>
+                          </w:rPr>
+                        </m:ctrlPr>
+                      </m:sSupPr>
+                      <m:e>
+                        <m:r>
+                          <w:rPr>
+                            <w:rFonts w:ascii="Cambria Math" w:hAnsi="Cambria Math"/>
+                          </w:rPr>
+                          <m:t>6.95</m:t>
+                        </m:r>
+                        <m:r>
+                          <w:rPr>
+                            <w:rFonts w:ascii="Cambria Math" w:hAnsi="Cambria Math"/>
+                          </w:rPr>
+                          <m:t>*10</m:t>
+                        </m:r>
+                      </m:e>
+                      <m:sup>
+                        <m:r>
+                          <w:rPr>
+                            <w:rFonts w:ascii="Cambria Math" w:hAnsi="Cambria Math"/>
+                          </w:rPr>
+                          <m:t>-</m:t>
+                        </m:r>
+                        <m:r>
+                          <w:rPr>
+                            <w:rFonts w:ascii="Cambria Math" w:hAnsi="Cambria Math"/>
+                          </w:rPr>
+                          <m:t>6</m:t>
+                        </m:r>
+                      </m:sup>
+                    </m:sSup>
+                  </m:e>
+                  <m:e>
+                    <m:r>
+                      <w:rPr>
+                        <w:rFonts w:ascii="Cambria Math" w:hAnsi="Cambria Math"/>
+                      </w:rPr>
+                      <m:t>-9.65</m:t>
+                    </m:r>
+                    <m:sSup>
+                      <m:sSupPr>
+                        <m:ctrlPr>
+                          <w:rPr>
+                            <w:rFonts w:ascii="Cambria Math" w:hAnsi="Cambria Math"/>
+                            <w:i/>
+                          </w:rPr>
+                        </m:ctrlPr>
+                      </m:sSupPr>
+                      <m:e>
+                        <m:r>
+                          <w:rPr>
+                            <w:rFonts w:ascii="Cambria Math" w:hAnsi="Cambria Math"/>
+                          </w:rPr>
+                          <m:t>*10</m:t>
+                        </m:r>
+                      </m:e>
+                      <m:sup>
+                        <m:r>
+                          <w:rPr>
+                            <w:rFonts w:ascii="Cambria Math" w:hAnsi="Cambria Math"/>
+                          </w:rPr>
+                          <m:t>-</m:t>
+                        </m:r>
+                        <m:r>
+                          <w:rPr>
+                            <w:rFonts w:ascii="Cambria Math" w:hAnsi="Cambria Math"/>
+                          </w:rPr>
+                          <m:t>5</m:t>
+                        </m:r>
+                      </m:sup>
+                    </m:sSup>
+                  </m:e>
+                  <m:e>
+                    <m:r>
+                      <w:rPr>
+                        <w:rFonts w:ascii="Cambria Math" w:hAnsi="Cambria Math"/>
+                      </w:rPr>
+                      <m:t>2.43</m:t>
+                    </m:r>
+                    <m:sSup>
+                      <m:sSupPr>
+                        <m:ctrlPr>
+                          <w:rPr>
+                            <w:rFonts w:ascii="Cambria Math" w:hAnsi="Cambria Math"/>
+                            <w:i/>
+                          </w:rPr>
+                        </m:ctrlPr>
+                      </m:sSupPr>
+                      <m:e>
+                        <m:r>
+                          <w:rPr>
+                            <w:rFonts w:ascii="Cambria Math" w:hAnsi="Cambria Math"/>
+                          </w:rPr>
+                          <m:t>*10</m:t>
+                        </m:r>
+                      </m:e>
+                      <m:sup>
+                        <m:r>
+                          <w:rPr>
+                            <w:rFonts w:ascii="Cambria Math" w:hAnsi="Cambria Math"/>
+                          </w:rPr>
+                          <m:t>-</m:t>
+                        </m:r>
+                        <m:r>
+                          <w:rPr>
+                            <w:rFonts w:ascii="Cambria Math" w:hAnsi="Cambria Math"/>
+                          </w:rPr>
+                          <m:t>2</m:t>
+                        </m:r>
+                      </m:sup>
+                    </m:sSup>
+                  </m:e>
+                </m:mr>
+                <m:mr>
+                  <m:e>
+                    <m:r>
+                      <w:rPr>
+                        <w:rFonts w:ascii="Cambria Math" w:hAnsi="Cambria Math"/>
+                      </w:rPr>
+                      <m:t>-6.06</m:t>
+                    </m:r>
+                    <m:sSup>
+                      <m:sSupPr>
+                        <m:ctrlPr>
+                          <w:rPr>
+                            <w:rFonts w:ascii="Cambria Math" w:hAnsi="Cambria Math"/>
+                            <w:i/>
+                          </w:rPr>
+                        </m:ctrlPr>
+                      </m:sSupPr>
+                      <m:e>
+                        <m:r>
+                          <w:rPr>
+                            <w:rFonts w:ascii="Cambria Math" w:hAnsi="Cambria Math"/>
+                          </w:rPr>
+                          <m:t>*10</m:t>
+                        </m:r>
+                      </m:e>
+                      <m:sup>
+                        <m:r>
+                          <w:rPr>
+                            <w:rFonts w:ascii="Cambria Math" w:hAnsi="Cambria Math"/>
+                          </w:rPr>
+                          <m:t>-</m:t>
+                        </m:r>
+                        <m:r>
+                          <w:rPr>
+                            <w:rFonts w:ascii="Cambria Math" w:hAnsi="Cambria Math"/>
+                          </w:rPr>
+                          <m:t>5</m:t>
+                        </m:r>
+                      </m:sup>
+                    </m:sSup>
+                  </m:e>
+                  <m:e>
+                    <m:sSup>
+                      <m:sSupPr>
+                        <m:ctrlPr>
+                          <w:rPr>
+                            <w:rFonts w:ascii="Cambria Math" w:hAnsi="Cambria Math"/>
+                            <w:i/>
+                          </w:rPr>
+                        </m:ctrlPr>
+                      </m:sSupPr>
+                      <m:e>
+                        <m:r>
+                          <w:rPr>
+                            <w:rFonts w:ascii="Cambria Math" w:hAnsi="Cambria Math"/>
+                          </w:rPr>
+                          <m:t>1.84</m:t>
+                        </m:r>
+                        <m:r>
+                          <w:rPr>
+                            <w:rFonts w:ascii="Cambria Math" w:hAnsi="Cambria Math"/>
+                          </w:rPr>
+                          <m:t>*10</m:t>
+                        </m:r>
+                      </m:e>
+                      <m:sup>
+                        <m:r>
+                          <w:rPr>
+                            <w:rFonts w:ascii="Cambria Math" w:hAnsi="Cambria Math"/>
+                          </w:rPr>
+                          <m:t>-</m:t>
+                        </m:r>
+                        <m:r>
+                          <w:rPr>
+                            <w:rFonts w:ascii="Cambria Math" w:hAnsi="Cambria Math"/>
+                          </w:rPr>
+                          <m:t>5</m:t>
+                        </m:r>
+                      </m:sup>
+                    </m:sSup>
+                  </m:e>
+                  <m:e>
+                    <m:r>
+                      <w:rPr>
+                        <w:rFonts w:ascii="Cambria Math" w:hAnsi="Cambria Math"/>
+                      </w:rPr>
+                      <m:t>-1.91</m:t>
+                    </m:r>
+                    <m:sSup>
+                      <m:sSupPr>
+                        <m:ctrlPr>
+                          <w:rPr>
+                            <w:rFonts w:ascii="Cambria Math" w:hAnsi="Cambria Math"/>
+                            <w:i/>
+                          </w:rPr>
+                        </m:ctrlPr>
+                      </m:sSupPr>
+                      <m:e>
+                        <m:r>
+                          <w:rPr>
+                            <w:rFonts w:ascii="Cambria Math" w:hAnsi="Cambria Math"/>
+                          </w:rPr>
+                          <m:t>*10</m:t>
+                        </m:r>
+                      </m:e>
+                      <m:sup>
+                        <m:r>
+                          <w:rPr>
+                            <w:rFonts w:ascii="Cambria Math" w:hAnsi="Cambria Math"/>
+                          </w:rPr>
+                          <m:t>-</m:t>
+                        </m:r>
+                        <m:r>
+                          <w:rPr>
+                            <w:rFonts w:ascii="Cambria Math" w:hAnsi="Cambria Math"/>
+                          </w:rPr>
+                          <m:t>1</m:t>
+                        </m:r>
+                      </m:sup>
+                    </m:sSup>
+                  </m:e>
+                </m:mr>
+                <m:mr>
+                  <m:e>
+                    <m:r>
+                      <w:rPr>
+                        <w:rFonts w:ascii="Cambria Math" w:hAnsi="Cambria Math"/>
+                      </w:rPr>
+                      <m:t>2.38</m:t>
+                    </m:r>
+                    <m:sSup>
+                      <m:sSupPr>
+                        <m:ctrlPr>
+                          <w:rPr>
+                            <w:rFonts w:ascii="Cambria Math" w:hAnsi="Cambria Math"/>
+                            <w:i/>
+                          </w:rPr>
+                        </m:ctrlPr>
+                      </m:sSupPr>
+                      <m:e>
+                        <m:r>
+                          <w:rPr>
+                            <w:rFonts w:ascii="Cambria Math" w:hAnsi="Cambria Math"/>
+                          </w:rPr>
+                          <m:t>*10</m:t>
+                        </m:r>
+                      </m:e>
+                      <m:sup>
+                        <m:r>
+                          <w:rPr>
+                            <w:rFonts w:ascii="Cambria Math" w:hAnsi="Cambria Math"/>
+                          </w:rPr>
+                          <m:t>-4</m:t>
+                        </m:r>
+                      </m:sup>
+                    </m:sSup>
+                  </m:e>
+                  <m:e>
+                    <m:r>
+                      <w:rPr>
+                        <w:rFonts w:ascii="Cambria Math" w:hAnsi="Cambria Math"/>
+                      </w:rPr>
+                      <m:t>2.59</m:t>
+                    </m:r>
+                    <m:sSup>
+                      <m:sSupPr>
+                        <m:ctrlPr>
+                          <w:rPr>
+                            <w:rFonts w:ascii="Cambria Math" w:hAnsi="Cambria Math"/>
+                            <w:i/>
+                          </w:rPr>
+                        </m:ctrlPr>
+                      </m:sSupPr>
+                      <m:e>
+                        <m:r>
+                          <w:rPr>
+                            <w:rFonts w:ascii="Cambria Math" w:hAnsi="Cambria Math"/>
+                          </w:rPr>
+                          <m:t>*10</m:t>
+                        </m:r>
+                      </m:e>
+                      <m:sup>
+                        <m:r>
+                          <w:rPr>
+                            <w:rFonts w:ascii="Cambria Math" w:hAnsi="Cambria Math"/>
+                          </w:rPr>
+                          <m:t>-</m:t>
+                        </m:r>
+                        <m:r>
+                          <w:rPr>
+                            <w:rFonts w:ascii="Cambria Math" w:hAnsi="Cambria Math"/>
+                          </w:rPr>
+                          <m:t>1</m:t>
+                        </m:r>
+                      </m:sup>
+                    </m:sSup>
+                  </m:e>
+                  <m:e>
+                    <m:r>
+                      <w:rPr>
+                        <w:rFonts w:ascii="Cambria Math" w:hAnsi="Cambria Math"/>
+                      </w:rPr>
+                      <m:t>5.72</m:t>
+                    </m:r>
+                  </m:e>
+                </m:mr>
+              </m:m>
+            </m:e>
+          </m:d>
+        </m:oMath>
+      </m:oMathPara>
+    </w:p>
+    <w:p>
+      <w:pPr>
+        <w:jc w:val="center"/>
+      </w:pPr>
+    </w:p>
+    <w:p>
+      <w:r>
+        <w:t>Using this fundamental matrix, the epipolar lines were recomputed as below.</w:t>
+      </w:r>
+    </w:p>
+    <w:p>
+      <w:pPr>
+        <w:keepNext/>
+        <w:jc w:val="center"/>
+      </w:pPr>
+      <w:r>
+        <w:rPr>
+          <w:noProof/>
+        </w:rPr>
+        <w:drawing>
+          <wp:inline distT="0" distB="0" distL="0" distR="0" wp14:anchorId="0D81050B" wp14:editId="29AB362A">
+            <wp:extent cx="5943600" cy="3947615"/>
+            <wp:effectExtent l="0" t="0" r="0" b="0"/>
+            <wp:docPr id="4" name="Picture 4" descr="C:\Users\kilverj\Documents\GitHub\OMSCS\CV\Assignments\Assignment4\ps4\output\ps4-2-e-1.png"/>
+            <wp:cNvGraphicFramePr>
+              <a:graphicFrameLocks xmlns:a="http://schemas.openxmlformats.org/drawingml/2006/main" noChangeAspect="1"/>
+            </wp:cNvGraphicFramePr>
+            <a:graphic xmlns:a="http://schemas.openxmlformats.org/drawingml/2006/main">
+              <a:graphicData uri="http://schemas.openxmlformats.org/drawingml/2006/picture">
+                <pic:pic xmlns:pic="http://schemas.openxmlformats.org/drawingml/2006/picture">
+                  <pic:nvPicPr>
+                    <pic:cNvPr id="0" name="Picture 4" descr="C:\Users\kilverj\Documents\GitHub\OMSCS\CV\Assignments\Assignment4\ps4\output\ps4-2-e-1.png"/>
+                    <pic:cNvPicPr>
+                      <a:picLocks noChangeAspect="1" noChangeArrowheads="1"/>
+                    </pic:cNvPicPr>
+                  </pic:nvPicPr>
+                  <pic:blipFill>
+                    <a:blip r:embed="rId8">
+                      <a:extLst>
+                        <a:ext uri="{28A0092B-C50C-407E-A947-70E740481C1C}">
+                          <a14:useLocalDpi xmlns:a14="http://schemas.microsoft.com/office/drawing/2010/main" val="0"/>
+                        </a:ext>
+                      </a:extLst>
+                    </a:blip>
+                    <a:srcRect/>
+                    <a:stretch>
+                      <a:fillRect/>
+                    </a:stretch>
+                  </pic:blipFill>
+                  <pic:spPr bwMode="auto">
+                    <a:xfrm>
+                      <a:off x="0" y="0"/>
+                      <a:ext cx="5943600" cy="3947615"/>
+                    </a:xfrm>
+                    <a:prstGeom prst="rect">
+                      <a:avLst/>
+                    </a:prstGeom>
+                    <a:noFill/>
+                    <a:ln>
+                      <a:noFill/>
+                    </a:ln>
+                  </pic:spPr>
+                </pic:pic>
+              </a:graphicData>
+            </a:graphic>
+          </wp:inline>
+        </w:drawing>
+      </w:r>
+    </w:p>
+    <w:p>
+      <w:pPr>
+        <w:pStyle w:val="Caption"/>
+        <w:jc w:val="center"/>
+      </w:pPr>
+      <w:r>
+        <w:t xml:space="preserve">Figure </w:t>
+      </w:r>
+      <w:fldSimple w:instr=" SEQ Figure \* ARABIC ">
+        <w:r>
+          <w:rPr>
+            <w:noProof/>
+          </w:rPr>
+          <w:t>3</w:t>
+        </w:r>
+      </w:fldSimple>
+      <w:r>
+        <w:t>: ps4-2-e-1.png</w:t>
+      </w:r>
+    </w:p>
+    <w:p/>
+    <w:p>
+      <w:pPr>
+        <w:keepNext/>
+        <w:jc w:val="center"/>
+      </w:pPr>
+      <w:r>
+        <w:rPr>
+          <w:noProof/>
+        </w:rPr>
+        <w:lastRenderedPageBreak/>
+        <w:drawing>
+          <wp:inline distT="0" distB="0" distL="0" distR="0" wp14:anchorId="7D427978" wp14:editId="7A3AFA62">
+            <wp:extent cx="5943600" cy="3947615"/>
+            <wp:effectExtent l="0" t="0" r="0" b="0"/>
+            <wp:docPr id="5" name="Picture 5" descr="C:\Users\kilverj\Documents\GitHub\OMSCS\CV\Assignments\Assignment4\ps4\output\ps4-2-e-2.png"/>
+            <wp:cNvGraphicFramePr>
+              <a:graphicFrameLocks xmlns:a="http://schemas.openxmlformats.org/drawingml/2006/main" noChangeAspect="1"/>
+            </wp:cNvGraphicFramePr>
+            <a:graphic xmlns:a="http://schemas.openxmlformats.org/drawingml/2006/main">
+              <a:graphicData uri="http://schemas.openxmlformats.org/drawingml/2006/picture">
+                <pic:pic xmlns:pic="http://schemas.openxmlformats.org/drawingml/2006/picture">
+                  <pic:nvPicPr>
+                    <pic:cNvPr id="0" name="Picture 5" descr="C:\Users\kilverj\Documents\GitHub\OMSCS\CV\Assignments\Assignment4\ps4\output\ps4-2-e-2.png"/>
+                    <pic:cNvPicPr>
+                      <a:picLocks noChangeAspect="1" noChangeArrowheads="1"/>
+                    </pic:cNvPicPr>
+                  </pic:nvPicPr>
+                  <pic:blipFill>
+                    <a:blip r:embed="rId9">
+                      <a:extLst>
+                        <a:ext uri="{28A0092B-C50C-407E-A947-70E740481C1C}">
+                          <a14:useLocalDpi xmlns:a14="http://schemas.microsoft.com/office/drawing/2010/main" val="0"/>
+                        </a:ext>
+                      </a:extLst>
+                    </a:blip>
+                    <a:srcRect/>
+                    <a:stretch>
+                      <a:fillRect/>
+                    </a:stretch>
+                  </pic:blipFill>
+                  <pic:spPr bwMode="auto">
+                    <a:xfrm>
+                      <a:off x="0" y="0"/>
+                      <a:ext cx="5943600" cy="3947615"/>
+                    </a:xfrm>
+                    <a:prstGeom prst="rect">
+                      <a:avLst/>
+                    </a:prstGeom>
+                    <a:noFill/>
+                    <a:ln>
+                      <a:noFill/>
+                    </a:ln>
+                  </pic:spPr>
+                </pic:pic>
+              </a:graphicData>
+            </a:graphic>
+          </wp:inline>
+        </w:drawing>
+      </w:r>
+    </w:p>
+    <w:p>
+      <w:pPr>
+        <w:pStyle w:val="Caption"/>
+        <w:jc w:val="center"/>
+      </w:pPr>
+      <w:r>
+        <w:t xml:space="preserve">Figure </w:t>
+      </w:r>
+      <w:fldSimple w:instr=" SEQ Figure \* ARABIC ">
+        <w:r>
+          <w:rPr>
+            <w:noProof/>
+          </w:rPr>
+          <w:t>4</w:t>
+        </w:r>
+      </w:fldSimple>
+      <w:r>
+        <w:t>: ps4-2-e-2.png</w:t>
+      </w:r>
     </w:p>
     <w:sectPr>
       <w:pgSz w:w="12240" w:h="15840"/>
@@ -2497,6 +4642,7 @@
   <w:style w:type="character" w:default="1" w:styleId="DefaultParagraphFont">
     <w:name w:val="Default Paragraph Font"/>
     <w:uiPriority w:val="1"/>
+    <w:semiHidden/>
     <w:unhideWhenUsed/>
   </w:style>
   <w:style w:type="table" w:default="1" w:styleId="TableNormal">
@@ -2704,6 +4850,25 @@
       </w:tcPr>
     </w:tblStylePr>
   </w:style>
+  <w:style w:type="paragraph" w:styleId="Caption">
+    <w:name w:val="caption"/>
+    <w:basedOn w:val="Normal"/>
+    <w:next w:val="Normal"/>
+    <w:uiPriority w:val="35"/>
+    <w:unhideWhenUsed/>
+    <w:qFormat/>
+    <w:rsid w:val="00436273"/>
+    <w:pPr>
+      <w:spacing w:after="200" w:line="240" w:lineRule="auto"/>
+    </w:pPr>
+    <w:rPr>
+      <w:i/>
+      <w:iCs/>
+      <w:color w:val="44546A" w:themeColor="text2"/>
+      <w:sz w:val="18"/>
+      <w:szCs w:val="18"/>
+    </w:rPr>
+  </w:style>
 </w:styles>
 </file>
 
@@ -2713,19 +4878,19 @@
 
 <file path=word/glossary/fontTable.xml><?xml version="1.0" encoding="utf-8"?>
 <w:fonts xmlns:mc="http://schemas.openxmlformats.org/markup-compatibility/2006" xmlns:r="http://schemas.openxmlformats.org/officeDocument/2006/relationships" xmlns:w="http://schemas.openxmlformats.org/wordprocessingml/2006/main" xmlns:w14="http://schemas.microsoft.com/office/word/2010/wordml" xmlns:w15="http://schemas.microsoft.com/office/word/2012/wordml" mc:Ignorable="w14 w15">
+  <w:font w:name="Calibri">
+    <w:panose1 w:val="020F0502020204030204"/>
+    <w:charset w:val="00"/>
+    <w:family w:val="swiss"/>
+    <w:pitch w:val="variable"/>
+    <w:sig w:usb0="E00002FF" w:usb1="4000ACFF" w:usb2="00000001" w:usb3="00000000" w:csb0="0000019F" w:csb1="00000000"/>
+  </w:font>
   <w:font w:name="Times New Roman">
     <w:panose1 w:val="02020603050405020304"/>
     <w:charset w:val="00"/>
     <w:family w:val="roman"/>
     <w:pitch w:val="variable"/>
     <w:sig w:usb0="E0002AFF" w:usb1="C0007841" w:usb2="00000009" w:usb3="00000000" w:csb0="000001FF" w:csb1="00000000"/>
-  </w:font>
-  <w:font w:name="Calibri">
-    <w:panose1 w:val="020F0502020204030204"/>
-    <w:charset w:val="00"/>
-    <w:family w:val="swiss"/>
-    <w:pitch w:val="variable"/>
-    <w:sig w:usb0="E00002FF" w:usb1="4000ACFF" w:usb2="00000001" w:usb3="00000000" w:csb0="0000019F" w:csb1="00000000"/>
   </w:font>
   <w:font w:name="Calibri Light">
     <w:panose1 w:val="020F0302020204030204"/>
@@ -2760,6 +4925,8 @@
   <w:rsids>
     <w:rsidRoot w:val="0020037E"/>
     <w:rsid w:val="0020037E"/>
+    <w:rsid w:val="007B0D6F"/>
+    <w:rsid w:val="008B6B26"/>
     <w:rsid w:val="00E74076"/>
   </w:rsids>
   <m:mathPr>
@@ -3209,7 +5376,7 @@
     <w:basedOn w:val="DefaultParagraphFont"/>
     <w:uiPriority w:val="99"/>
     <w:semiHidden/>
-    <w:rsid w:val="0020037E"/>
+    <w:rsid w:val="008B6B26"/>
     <w:rPr>
       <w:color w:val="808080"/>
     </w:rPr>

</xml_diff>